<commit_message>
add all graphics 2d
</commit_message>
<xml_diff>
--- a/Technical documentation(english version).docx
+++ b/Technical documentation(english version).docx
@@ -99,13 +99,23 @@
           <w:lang w:val="en-US"/>
         </w:rPr>
       </w:pPr>
-      <w:r>
-        <w:rPr>
-          <w:sz w:val="32"/>
-          <w:szCs w:val="32"/>
-          <w:lang w:val="en-US"/>
-        </w:rPr>
-        <w:t xml:space="preserve">Don't forget to make objects like </w:t>
+      <w:proofErr w:type="gramStart"/>
+      <w:r>
+        <w:rPr>
+          <w:sz w:val="32"/>
+          <w:szCs w:val="32"/>
+          <w:lang w:val="en-US"/>
+        </w:rPr>
+        <w:t>Don't</w:t>
+      </w:r>
+      <w:proofErr w:type="gramEnd"/>
+      <w:r>
+        <w:rPr>
+          <w:sz w:val="32"/>
+          <w:szCs w:val="32"/>
+          <w:lang w:val="en-US"/>
+        </w:rPr>
+        <w:t xml:space="preserve"> forget to make objects like </w:t>
       </w:r>
       <w:r>
         <w:rPr>
@@ -828,6 +838,7 @@
         </w:rPr>
         <w:tab/>
       </w:r>
+      <w:proofErr w:type="gramStart"/>
       <w:r>
         <w:rPr>
           <w:b/>
@@ -854,7 +865,18 @@
           <w:szCs w:val="32"/>
           <w:lang w:val="en-US"/>
         </w:rPr>
-        <w:t>and sounds</w:t>
+        <w:t>and</w:t>
+      </w:r>
+      <w:proofErr w:type="gramEnd"/>
+      <w:r>
+        <w:rPr>
+          <w:b/>
+          <w:bCs/>
+          <w:sz w:val="32"/>
+          <w:szCs w:val="32"/>
+          <w:lang w:val="en-US"/>
+        </w:rPr>
+        <w:t xml:space="preserve"> sounds</w:t>
       </w:r>
       <w:r>
         <w:rPr>
@@ -1163,7 +1185,16 @@
           <w:szCs w:val="32"/>
           <w:lang w:val="en-US"/>
         </w:rPr>
-        <w:t>Name of the game:</w:t>
+        <w:t>Name of the game</w:t>
+      </w:r>
+      <w:proofErr w:type="gramStart"/>
+      <w:r>
+        <w:rPr>
+          <w:sz w:val="32"/>
+          <w:szCs w:val="32"/>
+          <w:lang w:val="en-US"/>
+        </w:rPr>
+        <w:t>:</w:t>
       </w:r>
       <w:r>
         <w:rPr>
@@ -1181,6 +1212,7 @@
         </w:rPr>
         <w:t>?</w:t>
       </w:r>
+      <w:proofErr w:type="gramEnd"/>
       <w:r>
         <w:rPr>
           <w:sz w:val="32"/>
@@ -1204,7 +1236,16 @@
           <w:szCs w:val="32"/>
           <w:lang w:val="en-US"/>
         </w:rPr>
-        <w:t>Game history:</w:t>
+        <w:t>Game history</w:t>
+      </w:r>
+      <w:proofErr w:type="gramStart"/>
+      <w:r>
+        <w:rPr>
+          <w:sz w:val="32"/>
+          <w:szCs w:val="32"/>
+          <w:lang w:val="en-US"/>
+        </w:rPr>
+        <w:t>:</w:t>
       </w:r>
       <w:r>
         <w:rPr>
@@ -1214,6 +1255,7 @@
         </w:rPr>
         <w:t xml:space="preserve"> ?</w:t>
       </w:r>
+      <w:proofErr w:type="gramEnd"/>
       <w:r>
         <w:rPr>
           <w:sz w:val="32"/>
@@ -1237,7 +1279,16 @@
           <w:szCs w:val="32"/>
           <w:lang w:val="en-US"/>
         </w:rPr>
-        <w:t>Game setting:</w:t>
+        <w:t>Game setting</w:t>
+      </w:r>
+      <w:proofErr w:type="gramStart"/>
+      <w:r>
+        <w:rPr>
+          <w:sz w:val="32"/>
+          <w:szCs w:val="32"/>
+          <w:lang w:val="en-US"/>
+        </w:rPr>
+        <w:t>:</w:t>
       </w:r>
       <w:r>
         <w:rPr>
@@ -1246,6 +1297,7 @@
         </w:rPr>
         <w:t xml:space="preserve"> ?</w:t>
       </w:r>
+      <w:proofErr w:type="gramEnd"/>
       <w:r>
         <w:rPr>
           <w:sz w:val="32"/>
@@ -1508,6 +1560,24 @@
           <w:szCs w:val="32"/>
           <w:lang w:val="en-US"/>
         </w:rPr>
+        <w:t xml:space="preserve">History, level, mechanics, and coding, </w:t>
+      </w:r>
+      <w:proofErr w:type="spellStart"/>
+      <w:r>
+        <w:rPr>
+          <w:sz w:val="32"/>
+          <w:szCs w:val="32"/>
+          <w:lang w:val="en-US"/>
+        </w:rPr>
+        <w:t>aseprite</w:t>
+      </w:r>
+      <w:proofErr w:type="spellEnd"/>
+      <w:r>
+        <w:rPr>
+          <w:sz w:val="32"/>
+          <w:szCs w:val="32"/>
+          <w:lang w:val="en-US"/>
+        </w:rPr>
         <w:t>.</w:t>
       </w:r>
     </w:p>
@@ -1564,6 +1634,7 @@
         </w:rPr>
         <w:t xml:space="preserve"> </w:t>
       </w:r>
+      <w:proofErr w:type="gramStart"/>
       <w:r>
         <w:rPr>
           <w:sz w:val="32"/>
@@ -1588,6 +1659,7 @@
         </w:rPr>
         <w:t>.</w:t>
       </w:r>
+      <w:proofErr w:type="gramEnd"/>
     </w:p>
     <w:p>
       <w:pPr>
@@ -1642,6 +1714,7 @@
         </w:rPr>
         <w:t xml:space="preserve"> </w:t>
       </w:r>
+      <w:proofErr w:type="gramStart"/>
       <w:r>
         <w:rPr>
           <w:sz w:val="32"/>
@@ -1658,6 +1731,7 @@
         </w:rPr>
         <w:t>.</w:t>
       </w:r>
+      <w:proofErr w:type="gramEnd"/>
     </w:p>
     <w:p>
       <w:pPr>

</xml_diff>